<commit_message>
Digital laboratory - continue2
</commit_message>
<xml_diff>
--- a/Project-laboratory.docx
+++ b/Project-laboratory.docx
@@ -167,7 +167,19 @@
                               <w:t>пацієнта</w:t>
                             </w:r>
                             <w:r>
-                              <w:t>, лікаря.</w:t>
+                              <w:t>,</w:t>
+                            </w:r>
+                            <w:r>
+                              <w:t xml:space="preserve"> в ел.</w:t>
+                            </w:r>
+                            <w:r>
+                              <w:t xml:space="preserve"> </w:t>
+                            </w:r>
+                            <w:r>
+                              <w:t>кабінеті</w:t>
+                            </w:r>
+                            <w:r>
+                              <w:t xml:space="preserve"> лікаря.</w:t>
                             </w:r>
                           </w:p>
                           <w:p>
@@ -178,7 +190,13 @@
                               <w:t xml:space="preserve">● </w:t>
                             </w:r>
                             <w:r>
-                              <w:t>Аналізи будуть зберігатися 3-ри роки, можна буде завантажити в любий час, порівнювати результати.</w:t>
+                              <w:t>Аналізи будуть зберігатися 3-ри роки, можна</w:t>
+                            </w:r>
+                            <w:r>
+                              <w:t xml:space="preserve"> з сайту</w:t>
+                            </w:r>
+                            <w:r>
+                              <w:t xml:space="preserve"> завантажити в любий час, порівнювати результати.</w:t>
                             </w:r>
                           </w:p>
                           <w:p>
@@ -299,7 +317,19 @@
                         <w:t>пацієнта</w:t>
                       </w:r>
                       <w:r>
-                        <w:t>, лікаря.</w:t>
+                        <w:t>,</w:t>
+                      </w:r>
+                      <w:r>
+                        <w:t xml:space="preserve"> в ел.</w:t>
+                      </w:r>
+                      <w:r>
+                        <w:t xml:space="preserve"> </w:t>
+                      </w:r>
+                      <w:r>
+                        <w:t>кабінеті</w:t>
+                      </w:r>
+                      <w:r>
+                        <w:t xml:space="preserve"> лікаря.</w:t>
                       </w:r>
                     </w:p>
                     <w:p>
@@ -310,7 +340,13 @@
                         <w:t xml:space="preserve">● </w:t>
                       </w:r>
                       <w:r>
-                        <w:t>Аналізи будуть зберігатися 3-ри роки, можна буде завантажити в любий час, порівнювати результати.</w:t>
+                        <w:t>Аналізи будуть зберігатися 3-ри роки, можна</w:t>
+                      </w:r>
+                      <w:r>
+                        <w:t xml:space="preserve"> з сайту</w:t>
+                      </w:r>
+                      <w:r>
+                        <w:t xml:space="preserve"> завантажити в любий час, порівнювати результати.</w:t>
                       </w:r>
                     </w:p>
                     <w:p>
@@ -3617,6 +3653,8 @@
         </w:rPr>
         <w:br w:type="page"/>
       </w:r>
+      <w:bookmarkStart w:id="0" w:name="_GoBack"/>
+      <w:bookmarkEnd w:id="0"/>
     </w:p>
     <w:p>
       <w:pPr>
@@ -3994,7 +4032,6 @@
                                     <w:lang w:val="en-US"/>
                                   </w:rPr>
                                 </w:pPr>
-                                <w:bookmarkStart w:id="0" w:name="_GoBack"/>
                                 <w:proofErr w:type="spellStart"/>
                                 <w:r>
                                   <w:rPr>
@@ -4032,7 +4069,6 @@
                                   </w:rPr>
                                   <w:t xml:space="preserve"> </w:t>
                                 </w:r>
-                                <w:bookmarkEnd w:id="0"/>
                                 <w:proofErr w:type="spellStart"/>
                                 <w:proofErr w:type="gramStart"/>
                                 <w:r>
@@ -5113,16 +5149,7 @@
                               <w:sz w:val="20"/>
                               <w:lang w:val="en-US"/>
                             </w:rPr>
-                            <w:t xml:space="preserve"> unsigned</w:t>
-                          </w:r>
-                          <w:bookmarkStart w:id="1" w:name="_GoBack"/>
-                          <w:bookmarkEnd w:id="1"/>
-                          <w:r>
-                            <w:rPr>
-                              <w:sz w:val="20"/>
-                              <w:lang w:val="en-US"/>
-                            </w:rPr>
-                            <w:t xml:space="preserve"> </w:t>
+                            <w:t xml:space="preserve"> unsigned </w:t>
                           </w:r>
                           <w:proofErr w:type="spellStart"/>
                           <w:r>
@@ -5420,7 +5447,7 @@
           </mc:Choice>
           <mc:Fallback>
             <w:pict>
-              <v:rect id="Прямокутник 351" o:spid="_x0000_s1037" style="position:absolute;margin-left:303.65pt;margin-top:468.4pt;width:25.65pt;height:25.05pt;z-index:251847680;visibility:visible;mso-wrap-style:square;mso-wrap-distance-left:9pt;mso-wrap-distance-top:0;mso-wrap-distance-right:9pt;mso-wrap-distance-bottom:0;mso-position-horizontal:absolute;mso-position-horizontal-relative:text;mso-position-vertical:absolute;mso-position-vertical-relative:text;v-text-anchor:middle" o:gfxdata="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" filled="f" stroked="f" strokeweight="2pt">
+              <v:rect id="Прямокутник 351" o:spid="_x0000_s1042" style="position:absolute;margin-left:303.65pt;margin-top:468.4pt;width:25.65pt;height:25.05pt;z-index:251847680;visibility:visible;mso-wrap-style:square;mso-wrap-distance-left:9pt;mso-wrap-distance-top:0;mso-wrap-distance-right:9pt;mso-wrap-distance-bottom:0;mso-position-horizontal:absolute;mso-position-horizontal-relative:text;mso-position-vertical:absolute;mso-position-vertical-relative:text;v-text-anchor:middle" o:gfxdata="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" filled="f" stroked="f" strokeweight="2pt">
                 <v:textbox>
                   <w:txbxContent>
                     <w:p>
@@ -5783,8 +5810,8 @@
           </mc:Choice>
           <mc:Fallback>
             <w:pict>
-              <v:group id="Групувати 347" o:spid="_x0000_s1038" style="position:absolute;margin-left:322.9pt;margin-top:455.6pt;width:165.65pt;height:65.65pt;z-index:251845632;mso-height-relative:margin" coordsize="19401,7614" o:gfxdata="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">
-                <v:rect id="Прямокутник 348" o:spid="_x0000_s1039" style="position:absolute;width:19401;height:2361;visibility:visible;mso-wrap-style:square;v-text-anchor:middle" o:gfxdata="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" fillcolor="window" strokecolor="#7f7f7f" strokeweight="2pt">
+              <v:group id="Групувати 347" o:spid="_x0000_s1043" style="position:absolute;margin-left:322.9pt;margin-top:455.6pt;width:165.65pt;height:65.65pt;z-index:251845632;mso-height-relative:margin" coordsize="19401,7614" o:gfxdata="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">
+                <v:rect id="Прямокутник 348" o:spid="_x0000_s1044" style="position:absolute;width:19401;height:2361;visibility:visible;mso-wrap-style:square;v-text-anchor:middle" o:gfxdata="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" fillcolor="window" strokecolor="#7f7f7f" strokeweight="2pt">
                   <v:textbox>
                     <w:txbxContent>
                       <w:p>
@@ -5813,7 +5840,7 @@
                     </w:txbxContent>
                   </v:textbox>
                 </v:rect>
-                <v:rect id="Прямокутник 349" o:spid="_x0000_s1040" style="position:absolute;top:2360;width:19401;height:5254;visibility:visible;mso-wrap-style:square;v-text-anchor:middle" o:gfxdata="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" fillcolor="window" strokecolor="#7f7f7f" strokeweight="2pt">
+                <v:rect id="Прямокутник 349" o:spid="_x0000_s1045" style="position:absolute;top:2360;width:19401;height:5254;visibility:visible;mso-wrap-style:square;v-text-anchor:middle" o:gfxdata="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" fillcolor="window" strokecolor="#7f7f7f" strokeweight="2pt">
                   <v:textbox>
                     <w:txbxContent>
                       <w:p>
@@ -6039,7 +6066,7 @@
           </mc:Choice>
           <mc:Fallback>
             <w:pict>
-              <v:rect id="Прямокутник 355" o:spid="_x0000_s1041" style="position:absolute;margin-left:613.2pt;margin-top:274.65pt;width:21.25pt;height:20.65pt;z-index:251850752;visibility:visible;mso-wrap-style:square;mso-width-percent:0;mso-height-percent:0;mso-wrap-distance-left:9pt;mso-wrap-distance-top:0;mso-wrap-distance-right:9pt;mso-wrap-distance-bottom:0;mso-position-horizontal:absolute;mso-position-horizontal-relative:text;mso-position-vertical:absolute;mso-position-vertical-relative:text;mso-width-percent:0;mso-height-percent:0;mso-width-relative:margin;mso-height-relative:margin;v-text-anchor:middle" o:gfxdata="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" filled="f" stroked="f" strokeweight="2pt">
+              <v:rect id="Прямокутник 355" o:spid="_x0000_s1046" style="position:absolute;margin-left:613.2pt;margin-top:274.65pt;width:21.25pt;height:20.65pt;z-index:251850752;visibility:visible;mso-wrap-style:square;mso-width-percent:0;mso-height-percent:0;mso-wrap-distance-left:9pt;mso-wrap-distance-top:0;mso-wrap-distance-right:9pt;mso-wrap-distance-bottom:0;mso-position-horizontal:absolute;mso-position-horizontal-relative:text;mso-position-vertical:absolute;mso-position-vertical-relative:text;mso-width-percent:0;mso-height-percent:0;mso-width-relative:margin;mso-height-relative:margin;v-text-anchor:middle" o:gfxdata="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" filled="f" stroked="f" strokeweight="2pt">
                 <v:textbox>
                   <w:txbxContent>
                     <w:p>
@@ -11580,7 +11607,7 @@
           </mc:Choice>
           <mc:Fallback>
             <w:pict>
-              <v:rect id="Прямокутник 320" o:spid="_x0000_s1074" style="position:absolute;margin-left:255.35pt;margin-top:348.8pt;width:25.7pt;height:25.1pt;z-index:251854848;visibility:visible;mso-wrap-style:square;mso-wrap-distance-left:9pt;mso-wrap-distance-top:0;mso-wrap-distance-right:9pt;mso-wrap-distance-bottom:0;mso-position-horizontal:absolute;mso-position-horizontal-relative:text;mso-position-vertical:absolute;mso-position-vertical-relative:text;v-text-anchor:middle" o:gfxdata="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" filled="f" stroked="f" strokeweight="2pt">
+              <v:rect id="Прямокутник 320" o:spid="_x0000_s1065" style="position:absolute;margin-left:255.35pt;margin-top:348.8pt;width:25.7pt;height:25.1pt;z-index:251854848;visibility:visible;mso-wrap-style:square;mso-wrap-distance-left:9pt;mso-wrap-distance-top:0;mso-wrap-distance-right:9pt;mso-wrap-distance-bottom:0;mso-position-horizontal:absolute;mso-position-horizontal-relative:text;mso-position-vertical:absolute;mso-position-vertical-relative:text;v-text-anchor:middle" o:gfxdata="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" filled="f" stroked="f" strokeweight="2pt">
                 <v:textbox>
                   <w:txbxContent>
                     <w:p>
@@ -11685,7 +11712,7 @@
           </mc:Choice>
           <mc:Fallback>
             <w:pict>
-              <v:rect id="Прямокутник 329" o:spid="_x0000_s1075" style="position:absolute;margin-left:355.75pt;margin-top:64.95pt;width:25.7pt;height:25.1pt;z-index:251841536;visibility:visible;mso-wrap-style:square;mso-wrap-distance-left:9pt;mso-wrap-distance-top:0;mso-wrap-distance-right:9pt;mso-wrap-distance-bottom:0;mso-position-horizontal:absolute;mso-position-horizontal-relative:text;mso-position-vertical:absolute;mso-position-vertical-relative:text;v-text-anchor:middle" o:gfxdata="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" filled="f" stroked="f" strokeweight="2pt">
+              <v:rect id="Прямокутник 329" o:spid="_x0000_s1066" style="position:absolute;margin-left:355.75pt;margin-top:64.95pt;width:25.7pt;height:25.1pt;z-index:251841536;visibility:visible;mso-wrap-style:square;mso-wrap-distance-left:9pt;mso-wrap-distance-top:0;mso-wrap-distance-right:9pt;mso-wrap-distance-bottom:0;mso-position-horizontal:absolute;mso-position-horizontal-relative:text;mso-position-vertical:absolute;mso-position-vertical-relative:text;v-text-anchor:middle" o:gfxdata="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" filled="f" stroked="f" strokeweight="2pt">
                 <v:textbox>
                   <w:txbxContent>
                     <w:p>
@@ -12019,14 +12046,7 @@
                                   <w:sz w:val="20"/>
                                   <w:lang w:val="en-US"/>
                                 </w:rPr>
-                                <w:t xml:space="preserve">: </w:t>
-                              </w:r>
-                              <w:r>
-                                <w:rPr>
-                                  <w:sz w:val="20"/>
-                                  <w:lang w:val="en-US"/>
-                                </w:rPr>
-                                <w:t xml:space="preserve">unsigned </w:t>
+                                <w:t xml:space="preserve">: unsigned </w:t>
                               </w:r>
                               <w:proofErr w:type="spellStart"/>
                               <w:proofErr w:type="gramStart"/>
@@ -12051,14 +12071,7 @@
                                   <w:sz w:val="20"/>
                                   <w:lang w:val="en-US"/>
                                 </w:rPr>
-                                <w:t>1) (</w:t>
-                              </w:r>
-                              <w:r>
-                                <w:rPr>
-                                  <w:sz w:val="20"/>
-                                  <w:lang w:val="en-US"/>
-                                </w:rPr>
-                                <w:t>0</w:t>
+                                <w:t>1) (0</w:t>
                               </w:r>
                               <w:r>
                                 <w:rPr>
@@ -12071,14 +12084,7 @@
                                   <w:sz w:val="20"/>
                                   <w:lang w:val="en-US"/>
                                 </w:rPr>
-                                <w:t>1</w:t>
-                              </w:r>
-                              <w:r>
-                                <w:rPr>
-                                  <w:sz w:val="20"/>
-                                  <w:lang w:val="en-US"/>
-                                </w:rPr>
-                                <w:t>)</w:t>
+                                <w:t>1)</w:t>
                               </w:r>
                             </w:p>
                             <w:p>
@@ -12878,14 +12884,7 @@
                             <w:sz w:val="20"/>
                             <w:lang w:val="en-US"/>
                           </w:rPr>
-                          <w:t xml:space="preserve">: </w:t>
-                        </w:r>
-                        <w:r>
-                          <w:rPr>
-                            <w:sz w:val="20"/>
-                            <w:lang w:val="en-US"/>
-                          </w:rPr>
-                          <w:t xml:space="preserve">unsigned </w:t>
+                          <w:t xml:space="preserve">: unsigned </w:t>
                         </w:r>
                         <w:proofErr w:type="spellStart"/>
                         <w:proofErr w:type="gramStart"/>
@@ -12910,14 +12909,7 @@
                             <w:sz w:val="20"/>
                             <w:lang w:val="en-US"/>
                           </w:rPr>
-                          <w:t>1) (</w:t>
-                        </w:r>
-                        <w:r>
-                          <w:rPr>
-                            <w:sz w:val="20"/>
-                            <w:lang w:val="en-US"/>
-                          </w:rPr>
-                          <w:t>0</w:t>
+                          <w:t>1) (0</w:t>
                         </w:r>
                         <w:r>
                           <w:rPr>
@@ -12930,14 +12922,7 @@
                             <w:sz w:val="20"/>
                             <w:lang w:val="en-US"/>
                           </w:rPr>
-                          <w:t>1</w:t>
-                        </w:r>
-                        <w:r>
-                          <w:rPr>
-                            <w:sz w:val="20"/>
-                            <w:lang w:val="en-US"/>
-                          </w:rPr>
-                          <w:t>)</w:t>
+                          <w:t>1)</w:t>
                         </w:r>
                       </w:p>
                       <w:p>
@@ -13574,7 +13559,7 @@
           </mc:Choice>
           <mc:Fallback>
             <w:pict>
-              <v:rect id="Прямокутник 328" o:spid="_x0000_s1079" style="position:absolute;margin-left:356.25pt;margin-top:40.35pt;width:25.7pt;height:25.1pt;z-index:251836416;visibility:visible;mso-wrap-style:square;mso-wrap-distance-left:9pt;mso-wrap-distance-top:0;mso-wrap-distance-right:9pt;mso-wrap-distance-bottom:0;mso-position-horizontal:absolute;mso-position-horizontal-relative:text;mso-position-vertical:absolute;mso-position-vertical-relative:text;v-text-anchor:middle" o:gfxdata="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" filled="f" stroked="f" strokeweight="2pt">
+              <v:rect id="Прямокутник 328" o:spid="_x0000_s1070" style="position:absolute;margin-left:356.25pt;margin-top:40.35pt;width:25.7pt;height:25.1pt;z-index:251836416;visibility:visible;mso-wrap-style:square;mso-wrap-distance-left:9pt;mso-wrap-distance-top:0;mso-wrap-distance-right:9pt;mso-wrap-distance-bottom:0;mso-position-horizontal:absolute;mso-position-horizontal-relative:text;mso-position-vertical:absolute;mso-position-vertical-relative:text;v-text-anchor:middle" o:gfxdata="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" filled="f" stroked="f" strokeweight="2pt">
                 <v:textbox>
                   <w:txbxContent>
                     <w:p>
@@ -14260,8 +14245,8 @@
           </mc:Choice>
           <mc:Fallback>
             <w:pict>
-              <v:group id="Групувати 342" o:spid="_x0000_s1080" style="position:absolute;margin-left:303.15pt;margin-top:319.25pt;width:231.6pt;height:104.55pt;z-index:251851776;mso-width-relative:margin;mso-height-relative:margin" coordsize="19401,12124" o:gfxdata="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">
-                <v:rect id="Прямокутник 343" o:spid="_x0000_s1081" style="position:absolute;width:19401;height:2361;visibility:visible;mso-wrap-style:square;v-text-anchor:middle" o:gfxdata="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" fillcolor="window" strokecolor="black [3213]" strokeweight="2pt">
+              <v:group id="Групувати 342" o:spid="_x0000_s1071" style="position:absolute;margin-left:303.15pt;margin-top:319.25pt;width:231.6pt;height:104.55pt;z-index:251851776;mso-width-relative:margin;mso-height-relative:margin" coordsize="19401,12124" o:gfxdata="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">
+                <v:rect id="Прямокутник 343" o:spid="_x0000_s1072" style="position:absolute;width:19401;height:2361;visibility:visible;mso-wrap-style:square;v-text-anchor:middle" o:gfxdata="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" fillcolor="window" strokecolor="black [3213]" strokeweight="2pt">
                   <v:textbox>
                     <w:txbxContent>
                       <w:p>
@@ -14296,7 +14281,7 @@
                     </w:txbxContent>
                   </v:textbox>
                 </v:rect>
-                <v:rect id="Прямокутник 344" o:spid="_x0000_s1082" style="position:absolute;top:2360;width:19401;height:9764;visibility:visible;mso-wrap-style:square;v-text-anchor:middle" o:gfxdata="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" fillcolor="window" strokecolor="black [3213]" strokeweight="2pt">
+                <v:rect id="Прямокутник 344" o:spid="_x0000_s1073" style="position:absolute;top:2360;width:19401;height:9764;visibility:visible;mso-wrap-style:square;v-text-anchor:middle" o:gfxdata="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" fillcolor="window" strokecolor="black [3213]" strokeweight="2pt">
                   <v:textbox>
                     <w:txbxContent>
                       <w:p>
@@ -14901,7 +14886,7 @@
           </mc:Choice>
           <mc:Fallback>
             <w:pict>
-              <v:rect id="Прямокутник 345" o:spid="_x0000_s1083" style="position:absolute;margin-left:255.5pt;margin-top:461.6pt;width:25.65pt;height:25.1pt;z-index:251848704;visibility:visible;mso-wrap-style:square;mso-wrap-distance-left:9pt;mso-wrap-distance-top:0;mso-wrap-distance-right:9pt;mso-wrap-distance-bottom:0;mso-position-horizontal:absolute;mso-position-horizontal-relative:text;mso-position-vertical:absolute;mso-position-vertical-relative:text;v-text-anchor:middle" o:gfxdata="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" filled="f" stroked="f" strokeweight="2pt">
+              <v:rect id="Прямокутник 345" o:spid="_x0000_s1074" style="position:absolute;margin-left:255.5pt;margin-top:461.6pt;width:25.65pt;height:25.1pt;z-index:251848704;visibility:visible;mso-wrap-style:square;mso-wrap-distance-left:9pt;mso-wrap-distance-top:0;mso-wrap-distance-right:9pt;mso-wrap-distance-bottom:0;mso-position-horizontal:absolute;mso-position-horizontal-relative:text;mso-position-vertical:absolute;mso-position-vertical-relative:text;v-text-anchor:middle" o:gfxdata="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" filled="f" stroked="f" strokeweight="2pt">
                 <v:textbox>
                   <w:txbxContent>
                     <w:p>
@@ -15016,7 +15001,7 @@
           </mc:Choice>
           <mc:Fallback>
             <w:pict>
-              <v:rect id="Прямокутник 352" o:spid="_x0000_s1084" style="position:absolute;margin-left:431.45pt;margin-top:254.1pt;width:21.25pt;height:20.65pt;z-index:251834368;visibility:visible;mso-wrap-style:square;mso-width-percent:0;mso-height-percent:0;mso-wrap-distance-left:9pt;mso-wrap-distance-top:0;mso-wrap-distance-right:9pt;mso-wrap-distance-bottom:0;mso-position-horizontal:absolute;mso-position-horizontal-relative:text;mso-position-vertical:absolute;mso-position-vertical-relative:text;mso-width-percent:0;mso-height-percent:0;mso-width-relative:margin;mso-height-relative:margin;v-text-anchor:middle" o:gfxdata="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" filled="f" stroked="f" strokeweight="2pt">
+              <v:rect id="Прямокутник 352" o:spid="_x0000_s1075" style="position:absolute;margin-left:431.45pt;margin-top:254.1pt;width:21.25pt;height:20.65pt;z-index:251834368;visibility:visible;mso-wrap-style:square;mso-width-percent:0;mso-height-percent:0;mso-wrap-distance-left:9pt;mso-wrap-distance-top:0;mso-wrap-distance-right:9pt;mso-wrap-distance-bottom:0;mso-position-horizontal:absolute;mso-position-horizontal-relative:text;mso-position-vertical:absolute;mso-position-vertical-relative:text;mso-width-percent:0;mso-height-percent:0;mso-width-relative:margin;mso-height-relative:margin;v-text-anchor:middle" o:gfxdata="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" filled="f" stroked="f" strokeweight="2pt">
                 <v:textbox>
                   <w:txbxContent>
                     <w:p>
@@ -23100,8 +23085,8 @@
           </mc:Choice>
           <mc:Fallback>
             <w:pict>
-              <v:group id="Групувати 265" o:spid="_x0000_s1085" style="position:absolute;margin-left:464.75pt;margin-top:3.95pt;width:267.25pt;height:224.75pt;z-index:251799552;mso-width-relative:margin;mso-height-relative:margin" coordsize="19401,10165" o:gfxdata="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">
-                <v:rect id="Прямокутник 266" o:spid="_x0000_s1086" style="position:absolute;width:19401;height:990;visibility:visible;mso-wrap-style:square;v-text-anchor:middle" o:gfxdata="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" fillcolor="white [3201]" strokecolor="black [3200]" strokeweight="2pt">
+              <v:group id="Групувати 265" o:spid="_x0000_s1076" style="position:absolute;margin-left:464.75pt;margin-top:3.95pt;width:267.25pt;height:224.75pt;z-index:251799552;mso-width-relative:margin;mso-height-relative:margin" coordsize="19401,10165" o:gfxdata="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">
+                <v:rect id="Прямокутник 266" o:spid="_x0000_s1077" style="position:absolute;width:19401;height:990;visibility:visible;mso-wrap-style:square;v-text-anchor:middle" o:gfxdata="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" fillcolor="white [3201]" strokecolor="black [3200]" strokeweight="2pt">
                   <v:textbox>
                     <w:txbxContent>
                       <w:p>
@@ -23126,7 +23111,7 @@
                     </w:txbxContent>
                   </v:textbox>
                 </v:rect>
-                <v:rect id="Прямокутник 267" o:spid="_x0000_s1087" style="position:absolute;top:991;width:19401;height:9174;visibility:visible;mso-wrap-style:square;v-text-anchor:middle" o:gfxdata="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" fillcolor="white [3201]" strokecolor="black [3200]" strokeweight="2pt">
+                <v:rect id="Прямокутник 267" o:spid="_x0000_s1078" style="position:absolute;top:991;width:19401;height:9174;visibility:visible;mso-wrap-style:square;v-text-anchor:middle" o:gfxdata="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" fillcolor="white [3201]" strokecolor="black [3200]" strokeweight="2pt">
                   <v:textbox>
                     <w:txbxContent>
                       <w:p>
@@ -24550,9 +24535,9 @@
           </mc:Choice>
           <mc:Fallback>
             <w:pict>
-              <v:group id="Групувати 268" o:spid="_x0000_s1088" style="position:absolute;margin-left:42.75pt;margin-top:-1.1pt;width:339.25pt;height:161.25pt;z-index:251805696;mso-width-relative:margin;mso-height-relative:margin" coordsize="43087,20477" o:gfxdata="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">
-                <v:group id="Групувати 269" o:spid="_x0000_s1089" style="position:absolute;width:40284;height:20477" coordorigin="" coordsize="19401,9998" o:gfxdata="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">
-                  <v:rect id="Прямокутник 270" o:spid="_x0000_s1090" style="position:absolute;width:19401;height:1357;visibility:visible;mso-wrap-style:square;v-text-anchor:middle" o:gfxdata="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" fillcolor="white [3201]" strokecolor="black [3200]" strokeweight="2pt">
+              <v:group id="Групувати 268" o:spid="_x0000_s1079" style="position:absolute;margin-left:42.75pt;margin-top:-1.1pt;width:339.25pt;height:161.25pt;z-index:251805696;mso-width-relative:margin;mso-height-relative:margin" coordsize="43087,20477" o:gfxdata="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">
+                <v:group id="Групувати 269" o:spid="_x0000_s1080" style="position:absolute;width:40284;height:20477" coordorigin="" coordsize="19401,9998" o:gfxdata="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">
+                  <v:rect id="Прямокутник 270" o:spid="_x0000_s1081" style="position:absolute;width:19401;height:1357;visibility:visible;mso-wrap-style:square;v-text-anchor:middle" o:gfxdata="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" fillcolor="white [3201]" strokecolor="black [3200]" strokeweight="2pt">
                     <v:textbox>
                       <w:txbxContent>
                         <w:p>
@@ -24592,7 +24577,7 @@
                       </w:txbxContent>
                     </v:textbox>
                   </v:rect>
-                  <v:rect id="Прямокутник 271" o:spid="_x0000_s1091" style="position:absolute;top:1391;width:19401;height:8607;visibility:visible;mso-wrap-style:square;v-text-anchor:middle" o:gfxdata="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" fillcolor="white [3201]" strokecolor="black [3200]" strokeweight="2pt">
+                  <v:rect id="Прямокутник 271" o:spid="_x0000_s1082" style="position:absolute;top:1391;width:19401;height:8607;visibility:visible;mso-wrap-style:square;v-text-anchor:middle" o:gfxdata="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" fillcolor="white [3201]" strokecolor="black [3200]" strokeweight="2pt">
                     <v:textbox>
                       <w:txbxContent>
                         <w:p>
@@ -25041,7 +25026,7 @@
                     </v:textbox>
                   </v:rect>
                 </v:group>
-                <v:rect id="Прямокутник 272" o:spid="_x0000_s1092" style="position:absolute;left:40236;top:2270;width:2851;height:2820;visibility:visible;mso-wrap-style:square;v-text-anchor:middle" o:gfxdata="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" filled="f" stroked="f" strokeweight="2pt">
+                <v:rect id="Прямокутник 272" o:spid="_x0000_s1083" style="position:absolute;left:40236;top:2270;width:2851;height:2820;visibility:visible;mso-wrap-style:square;v-text-anchor:middle" o:gfxdata="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" filled="f" stroked="f" strokeweight="2pt">
                   <v:textbox>
                     <w:txbxContent>
                       <w:p>
@@ -26116,9 +26101,9 @@
           </mc:Choice>
           <mc:Fallback>
             <w:pict>
-              <v:group id="Групувати 275" o:spid="_x0000_s1093" style="position:absolute;margin-left:42.7pt;margin-top:321.2pt;width:238.8pt;height:182.15pt;z-index:251813888;mso-width-relative:margin;mso-height-relative:margin" coordsize="30330,23144" o:gfxdata="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">
-                <v:group id="Групувати 276" o:spid="_x0000_s1094" style="position:absolute;width:27432;height:23144" coordsize="19401,15626" o:gfxdata="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">
-                  <v:rect id="Прямокутник 277" o:spid="_x0000_s1095" style="position:absolute;width:19401;height:1805;visibility:visible;mso-wrap-style:square;v-text-anchor:middle" o:gfxdata="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" fillcolor="white [3201]" strokecolor="black [3200]" strokeweight="2pt">
+              <v:group id="Групувати 275" o:spid="_x0000_s1084" style="position:absolute;margin-left:42.7pt;margin-top:321.2pt;width:238.8pt;height:182.15pt;z-index:251813888;mso-width-relative:margin;mso-height-relative:margin" coordsize="30330,23144" o:gfxdata="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">
+                <v:group id="Групувати 276" o:spid="_x0000_s1085" style="position:absolute;width:27432;height:23144" coordsize="19401,15626" o:gfxdata="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">
+                  <v:rect id="Прямокутник 277" o:spid="_x0000_s1086" style="position:absolute;width:19401;height:1805;visibility:visible;mso-wrap-style:square;v-text-anchor:middle" o:gfxdata="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" fillcolor="white [3201]" strokecolor="black [3200]" strokeweight="2pt">
                     <v:textbox>
                       <w:txbxContent>
                         <w:p>
@@ -26159,7 +26144,7 @@
                       </w:txbxContent>
                     </v:textbox>
                   </v:rect>
-                  <v:rect id="Прямокутник 278" o:spid="_x0000_s1096" style="position:absolute;top:1804;width:19401;height:13822;visibility:visible;mso-wrap-style:square;v-text-anchor:middle" o:gfxdata="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" fillcolor="white [3201]" strokecolor="black [3200]" strokeweight="2pt">
+                  <v:rect id="Прямокутник 278" o:spid="_x0000_s1087" style="position:absolute;top:1804;width:19401;height:13822;visibility:visible;mso-wrap-style:square;v-text-anchor:middle" o:gfxdata="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" fillcolor="white [3201]" strokecolor="black [3200]" strokeweight="2pt">
                     <v:textbox>
                       <w:txbxContent>
                         <w:p>
@@ -26824,7 +26809,7 @@
                     </v:textbox>
                   </v:rect>
                 </v:group>
-                <v:rect id="Прямокутник 279" o:spid="_x0000_s1097" style="position:absolute;left:27066;top:2714;width:3264;height:3187;visibility:visible;mso-wrap-style:square;v-text-anchor:middle" o:gfxdata="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" filled="f" stroked="f" strokeweight="2pt">
+                <v:rect id="Прямокутник 279" o:spid="_x0000_s1088" style="position:absolute;left:27066;top:2714;width:3264;height:3187;visibility:visible;mso-wrap-style:square;v-text-anchor:middle" o:gfxdata="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" filled="f" stroked="f" strokeweight="2pt">
                   <v:textbox>
                     <w:txbxContent>
                       <w:p>
@@ -27739,11 +27724,11 @@
           </mc:Choice>
           <mc:Fallback>
             <w:pict>
-              <v:group id="Групувати 280" o:spid="_x0000_s1098" style="position:absolute;margin-left:42.75pt;margin-top:6.3pt;width:317.2pt;height:301.75pt;z-index:251811840;mso-width-relative:margin;mso-height-relative:margin" coordorigin=",3009" coordsize="40290,35535" o:gfxdata="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">
-                <v:line id="Пряма сполучна лінія 281" o:spid="_x0000_s1099" style="position:absolute;flip:y;visibility:visible;mso-wrap-style:square" from="36265,3009" to="40290,26301" o:connectortype="straight" o:gfxdata="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" strokecolor="#7f7f7f [1612]" strokeweight="1pt"/>
-                <v:group id="Групувати 282" o:spid="_x0000_s1100" style="position:absolute;top:18837;width:39136;height:19707" coordorigin=",-3400" coordsize="39136,19706" o:gfxdata="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">
-                  <v:group id="Групувати 283" o:spid="_x0000_s1101" style="position:absolute;top:-3400;width:36226;height:19706" coordorigin=",-1845" coordsize="19401,10694" o:gfxdata="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">
-                    <v:rect id="Прямокутник 284" o:spid="_x0000_s1102" style="position:absolute;top:-1845;width:19401;height:1390;visibility:visible;mso-wrap-style:square;v-text-anchor:middle" o:gfxdata="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" fillcolor="white [3201]" strokecolor="black [3200]" strokeweight="2pt">
+              <v:group id="Групувати 280" o:spid="_x0000_s1089" style="position:absolute;margin-left:42.75pt;margin-top:6.3pt;width:317.2pt;height:301.75pt;z-index:251811840;mso-width-relative:margin;mso-height-relative:margin" coordorigin=",3009" coordsize="40290,35535" o:gfxdata="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">
+                <v:line id="Пряма сполучна лінія 281" o:spid="_x0000_s1090" style="position:absolute;flip:y;visibility:visible;mso-wrap-style:square" from="36265,3009" to="40290,26301" o:connectortype="straight" o:gfxdata="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" strokecolor="#7f7f7f [1612]" strokeweight="1pt"/>
+                <v:group id="Групувати 282" o:spid="_x0000_s1091" style="position:absolute;top:18837;width:39136;height:19707" coordorigin=",-3400" coordsize="39136,19706" o:gfxdata="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">
+                  <v:group id="Групувати 283" o:spid="_x0000_s1092" style="position:absolute;top:-3400;width:36226;height:19706" coordorigin=",-1845" coordsize="19401,10694" o:gfxdata="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">
+                    <v:rect id="Прямокутник 284" o:spid="_x0000_s1093" style="position:absolute;top:-1845;width:19401;height:1390;visibility:visible;mso-wrap-style:square;v-text-anchor:middle" o:gfxdata="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" fillcolor="white [3201]" strokecolor="black [3200]" strokeweight="2pt">
                       <v:textbox>
                         <w:txbxContent>
                           <w:p>
@@ -27790,7 +27775,7 @@
                         </w:txbxContent>
                       </v:textbox>
                     </v:rect>
-                    <v:rect id="Прямокутник 285" o:spid="_x0000_s1103" style="position:absolute;top:-457;width:19401;height:9306;visibility:visible;mso-wrap-style:square;v-text-anchor:middle" o:gfxdata="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" fillcolor="white [3201]" strokecolor="black [3200]" strokeweight="2pt">
+                    <v:rect id="Прямокутник 285" o:spid="_x0000_s1094" style="position:absolute;top:-457;width:19401;height:9306;visibility:visible;mso-wrap-style:square;v-text-anchor:middle" o:gfxdata="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" fillcolor="white [3201]" strokecolor="black [3200]" strokeweight="2pt">
                       <v:textbox>
                         <w:txbxContent>
                           <w:p>
@@ -28402,7 +28387,7 @@
                       </v:textbox>
                     </v:rect>
                   </v:group>
-                  <v:rect id="Прямокутник 286" o:spid="_x0000_s1104" style="position:absolute;left:35872;top:94;width:3264;height:3188;visibility:visible;mso-wrap-style:square;v-text-anchor:middle" o:gfxdata="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" filled="f" stroked="f" strokeweight="2pt">
+                  <v:rect id="Прямокутник 286" o:spid="_x0000_s1095" style="position:absolute;left:35872;top:94;width:3264;height:3188;visibility:visible;mso-wrap-style:square;v-text-anchor:middle" o:gfxdata="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" filled="f" stroked="f" strokeweight="2pt">
                     <v:textbox>
                       <w:txbxContent>
                         <w:p>
@@ -28605,7 +28590,7 @@
           </mc:Choice>
           <mc:Fallback>
             <w:pict>
-              <v:rect id="Прямокутник 288" o:spid="_x0000_s1105" style="position:absolute;margin-left:428.95pt;margin-top:292.35pt;width:21.25pt;height:20.65pt;z-index:251807744;visibility:visible;mso-wrap-style:square;mso-width-percent:0;mso-height-percent:0;mso-wrap-distance-left:9pt;mso-wrap-distance-top:0;mso-wrap-distance-right:9pt;mso-wrap-distance-bottom:0;mso-position-horizontal:absolute;mso-position-horizontal-relative:text;mso-position-vertical:absolute;mso-position-vertical-relative:text;mso-width-percent:0;mso-height-percent:0;mso-width-relative:margin;mso-height-relative:margin;v-text-anchor:middle" o:gfxdata="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" filled="f" stroked="f" strokeweight="2pt">
+              <v:rect id="Прямокутник 288" o:spid="_x0000_s1096" style="position:absolute;margin-left:428.95pt;margin-top:292.35pt;width:21.25pt;height:20.65pt;z-index:251807744;visibility:visible;mso-wrap-style:square;mso-width-percent:0;mso-height-percent:0;mso-wrap-distance-left:9pt;mso-wrap-distance-top:0;mso-wrap-distance-right:9pt;mso-wrap-distance-bottom:0;mso-position-horizontal:absolute;mso-position-horizontal-relative:text;mso-position-vertical:absolute;mso-position-vertical-relative:text;mso-width-percent:0;mso-height-percent:0;mso-width-relative:margin;mso-height-relative:margin;v-text-anchor:middle" o:gfxdata="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" filled="f" stroked="f" strokeweight="2pt">
                 <v:textbox>
                   <w:txbxContent>
                     <w:p>
@@ -28732,7 +28717,7 @@
           </mc:Choice>
           <mc:Fallback>
             <w:pict>
-              <v:rect id="Прямокутник 289" o:spid="_x0000_s1106" style="position:absolute;margin-left:616.3pt;margin-top:320.55pt;width:21.25pt;height:20.65pt;z-index:251824128;visibility:visible;mso-wrap-style:square;mso-width-percent:0;mso-height-percent:0;mso-wrap-distance-left:9pt;mso-wrap-distance-top:0;mso-wrap-distance-right:9pt;mso-wrap-distance-bottom:0;mso-position-horizontal:absolute;mso-position-horizontal-relative:text;mso-position-vertical:absolute;mso-position-vertical-relative:text;mso-width-percent:0;mso-height-percent:0;mso-width-relative:margin;mso-height-relative:margin;v-text-anchor:middle" o:gfxdata="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" filled="f" stroked="f" strokeweight="2pt">
+              <v:rect id="Прямокутник 289" o:spid="_x0000_s1097" style="position:absolute;margin-left:616.3pt;margin-top:320.55pt;width:21.25pt;height:20.65pt;z-index:251824128;visibility:visible;mso-wrap-style:square;mso-width-percent:0;mso-height-percent:0;mso-wrap-distance-left:9pt;mso-wrap-distance-top:0;mso-wrap-distance-right:9pt;mso-wrap-distance-bottom:0;mso-position-horizontal:absolute;mso-position-horizontal-relative:text;mso-position-vertical:absolute;mso-position-vertical-relative:text;mso-width-percent:0;mso-height-percent:0;mso-width-relative:margin;mso-height-relative:margin;v-text-anchor:middle" o:gfxdata="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" filled="f" stroked="f" strokeweight="2pt">
                 <v:textbox>
                   <w:txbxContent>
                     <w:p>
@@ -29142,8 +29127,8 @@
           </mc:Choice>
           <mc:Fallback>
             <w:pict>
-              <v:group id="Групувати 291" o:spid="_x0000_s1107" style="position:absolute;margin-left:450.95pt;margin-top:264.85pt;width:165.65pt;height:82pt;z-index:251816960;mso-height-relative:margin" coordsize="19401,9510" o:gfxdata="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">
-                <v:rect id="Прямокутник 292" o:spid="_x0000_s1108" style="position:absolute;width:19401;height:2361;visibility:visible;mso-wrap-style:square;v-text-anchor:middle" o:gfxdata="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" fillcolor="white [3201]" strokecolor="#7f7f7f [1612]" strokeweight="2pt">
+              <v:group id="Групувати 291" o:spid="_x0000_s1098" style="position:absolute;margin-left:450.95pt;margin-top:264.85pt;width:165.65pt;height:82pt;z-index:251816960;mso-height-relative:margin" coordsize="19401,9510" o:gfxdata="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">
+                <v:rect id="Прямокутник 292" o:spid="_x0000_s1099" style="position:absolute;width:19401;height:2361;visibility:visible;mso-wrap-style:square;v-text-anchor:middle" o:gfxdata="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" fillcolor="white [3201]" strokecolor="#7f7f7f [1612]" strokeweight="2pt">
                   <v:textbox>
                     <w:txbxContent>
                       <w:p>
@@ -29172,7 +29157,7 @@
                     </w:txbxContent>
                   </v:textbox>
                 </v:rect>
-                <v:rect id="Прямокутник 293" o:spid="_x0000_s1109" style="position:absolute;top:2360;width:19401;height:7150;visibility:visible;mso-wrap-style:square;v-text-anchor:middle" o:gfxdata="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" fillcolor="white [3201]" strokecolor="#7f7f7f [1612]" strokeweight="2pt">
+                <v:rect id="Прямокутник 293" o:spid="_x0000_s1100" style="position:absolute;top:2360;width:19401;height:7150;visibility:visible;mso-wrap-style:square;v-text-anchor:middle" o:gfxdata="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" fillcolor="white [3201]" strokecolor="#7f7f7f [1612]" strokeweight="2pt">
                   <v:textbox>
                     <w:txbxContent>
                       <w:p>
@@ -29612,8 +29597,8 @@
           </mc:Choice>
           <mc:Fallback>
             <w:pict>
-              <v:group id="Групувати 294" o:spid="_x0000_s1110" style="position:absolute;margin-left:517.9pt;margin-top:403.2pt;width:237.9pt;height:79.5pt;z-index:251800576;mso-width-relative:margin;mso-height-relative:margin" coordsize="19401,10475" o:gfxdata="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">
-                <v:rect id="Прямокутник 295" o:spid="_x0000_s1111" style="position:absolute;width:19401;height:2771;visibility:visible;mso-wrap-style:square;v-text-anchor:middle" o:gfxdata="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" fillcolor="white [3201]" strokecolor="#7f7f7f [1612]" strokeweight="2pt">
+              <v:group id="Групувати 294" o:spid="_x0000_s1101" style="position:absolute;margin-left:517.9pt;margin-top:403.2pt;width:237.9pt;height:79.5pt;z-index:251800576;mso-width-relative:margin;mso-height-relative:margin" coordsize="19401,10475" o:gfxdata="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">
+                <v:rect id="Прямокутник 295" o:spid="_x0000_s1102" style="position:absolute;width:19401;height:2771;visibility:visible;mso-wrap-style:square;v-text-anchor:middle" o:gfxdata="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" fillcolor="white [3201]" strokecolor="#7f7f7f [1612]" strokeweight="2pt">
                   <v:textbox>
                     <w:txbxContent>
                       <w:p>
@@ -29640,7 +29625,7 @@
                     </w:txbxContent>
                   </v:textbox>
                 </v:rect>
-                <v:rect id="Прямокутник 296" o:spid="_x0000_s1112" style="position:absolute;top:2352;width:19401;height:8123;visibility:visible;mso-wrap-style:square;v-text-anchor:middle" o:gfxdata="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" fillcolor="white [3201]" strokecolor="#7f7f7f [1612]" strokeweight="2pt">
+                <v:rect id="Прямокутник 296" o:spid="_x0000_s1103" style="position:absolute;top:2352;width:19401;height:8123;visibility:visible;mso-wrap-style:square;v-text-anchor:middle" o:gfxdata="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" fillcolor="white [3201]" strokecolor="#7f7f7f [1612]" strokeweight="2pt">
                   <v:textbox>
                     <w:txbxContent>
                       <w:p>
@@ -30061,8 +30046,8 @@
           </mc:Choice>
           <mc:Fallback>
             <w:pict>
-              <v:group id="Групувати 297" o:spid="_x0000_s1113" style="position:absolute;margin-left:315.05pt;margin-top:403.2pt;width:165.65pt;height:79.5pt;z-index:251819008;mso-height-relative:margin" coordsize="19401,9218" o:gfxdata="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">
-                <v:rect id="Прямокутник 298" o:spid="_x0000_s1114" style="position:absolute;width:19401;height:2361;visibility:visible;mso-wrap-style:square;v-text-anchor:middle" o:gfxdata="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" fillcolor="white [3201]" strokecolor="#7f7f7f [1612]" strokeweight="2pt">
+              <v:group id="Групувати 297" o:spid="_x0000_s1104" style="position:absolute;margin-left:315.05pt;margin-top:403.2pt;width:165.65pt;height:79.5pt;z-index:251819008;mso-height-relative:margin" coordsize="19401,9218" o:gfxdata="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">
+                <v:rect id="Прямокутник 298" o:spid="_x0000_s1105" style="position:absolute;width:19401;height:2361;visibility:visible;mso-wrap-style:square;v-text-anchor:middle" o:gfxdata="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" fillcolor="white [3201]" strokecolor="#7f7f7f [1612]" strokeweight="2pt">
                   <v:textbox>
                     <w:txbxContent>
                       <w:p>
@@ -30091,7 +30076,7 @@
                     </w:txbxContent>
                   </v:textbox>
                 </v:rect>
-                <v:rect id="Прямокутник 299" o:spid="_x0000_s1115" style="position:absolute;top:2360;width:19401;height:6858;visibility:visible;mso-wrap-style:square;v-text-anchor:middle" o:gfxdata="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" fillcolor="white [3201]" strokecolor="#7f7f7f [1612]" strokeweight="2pt">
+                <v:rect id="Прямокутник 299" o:spid="_x0000_s1106" style="position:absolute;top:2360;width:19401;height:6858;visibility:visible;mso-wrap-style:square;v-text-anchor:middle" o:gfxdata="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" fillcolor="white [3201]" strokecolor="#7f7f7f [1612]" strokeweight="2pt">
                   <v:textbox>
                     <w:txbxContent>
                       <w:p>
@@ -30329,7 +30314,7 @@
           </mc:Choice>
           <mc:Fallback>
             <w:pict>
-              <v:rect id="Прямокутник 300" o:spid="_x0000_s1116" style="position:absolute;margin-left:496.65pt;margin-top:428.25pt;width:21.25pt;height:20.65pt;z-index:251823104;visibility:visible;mso-wrap-style:square;mso-width-percent:0;mso-height-percent:0;mso-wrap-distance-left:9pt;mso-wrap-distance-top:0;mso-wrap-distance-right:9pt;mso-wrap-distance-bottom:0;mso-position-horizontal:absolute;mso-position-horizontal-relative:text;mso-position-vertical:absolute;mso-position-vertical-relative:text;mso-width-percent:0;mso-height-percent:0;mso-width-relative:margin;mso-height-relative:margin;v-text-anchor:middle" o:gfxdata="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" filled="f" stroked="f" strokeweight="2pt">
+              <v:rect id="Прямокутник 300" o:spid="_x0000_s1107" style="position:absolute;margin-left:496.65pt;margin-top:428.25pt;width:21.25pt;height:20.65pt;z-index:251823104;visibility:visible;mso-wrap-style:square;mso-width-percent:0;mso-height-percent:0;mso-wrap-distance-left:9pt;mso-wrap-distance-top:0;mso-wrap-distance-right:9pt;mso-wrap-distance-bottom:0;mso-position-horizontal:absolute;mso-position-horizontal-relative:text;mso-position-vertical:absolute;mso-position-vertical-relative:text;mso-width-percent:0;mso-height-percent:0;mso-width-relative:margin;mso-height-relative:margin;v-text-anchor:middle" o:gfxdata="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" filled="f" stroked="f" strokeweight="2pt">
                 <v:textbox>
                   <w:txbxContent>
                     <w:p>
@@ -30601,7 +30586,7 @@
           </mc:Choice>
           <mc:Fallback>
             <w:pict>
-              <v:rect id="Прямокутник 303" o:spid="_x0000_s1117" style="position:absolute;margin-left:295.1pt;margin-top:419.5pt;width:25.65pt;height:25.05pt;z-index:251821056;visibility:visible;mso-wrap-style:square;mso-wrap-distance-left:9pt;mso-wrap-distance-top:0;mso-wrap-distance-right:9pt;mso-wrap-distance-bottom:0;mso-position-horizontal:absolute;mso-position-horizontal-relative:text;mso-position-vertical:absolute;mso-position-vertical-relative:text;v-text-anchor:middle" o:gfxdata="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" filled="f" stroked="f" strokeweight="2pt">
+              <v:rect id="Прямокутник 303" o:spid="_x0000_s1108" style="position:absolute;margin-left:295.1pt;margin-top:419.5pt;width:25.65pt;height:25.05pt;z-index:251821056;visibility:visible;mso-wrap-style:square;mso-wrap-distance-left:9pt;mso-wrap-distance-top:0;mso-wrap-distance-right:9pt;mso-wrap-distance-bottom:0;mso-position-horizontal:absolute;mso-position-horizontal-relative:text;mso-position-vertical:absolute;mso-position-vertical-relative:text;v-text-anchor:middle" o:gfxdata="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" filled="f" stroked="f" strokeweight="2pt">
                 <v:textbox>
                   <w:txbxContent>
                     <w:p>
@@ -30722,7 +30707,7 @@
           </mc:Choice>
           <mc:Fallback>
             <w:pict>
-              <v:rect id="Прямокутник 304" o:spid="_x0000_s1118" style="position:absolute;margin-left:255.5pt;margin-top:436.6pt;width:25.65pt;height:25.1pt;z-index:251822080;visibility:visible;mso-wrap-style:square;mso-wrap-distance-left:9pt;mso-wrap-distance-top:0;mso-wrap-distance-right:9pt;mso-wrap-distance-bottom:0;mso-position-horizontal:absolute;mso-position-horizontal-relative:text;mso-position-vertical:absolute;mso-position-vertical-relative:text;v-text-anchor:middle" o:gfxdata="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" filled="f" stroked="f" strokeweight="2pt">
+              <v:rect id="Прямокутник 304" o:spid="_x0000_s1109" style="position:absolute;margin-left:255.5pt;margin-top:436.6pt;width:25.65pt;height:25.1pt;z-index:251822080;visibility:visible;mso-wrap-style:square;mso-wrap-distance-left:9pt;mso-wrap-distance-top:0;mso-wrap-distance-right:9pt;mso-wrap-distance-bottom:0;mso-position-horizontal:absolute;mso-position-horizontal-relative:text;mso-position-vertical:absolute;mso-position-vertical-relative:text;v-text-anchor:middle" o:gfxdata="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" filled="f" stroked="f" strokeweight="2pt">
                 <v:textbox>
                   <w:txbxContent>
                     <w:p>
@@ -30841,7 +30826,7 @@
           </mc:Choice>
           <mc:Fallback>
             <w:pict>
-              <v:rect id="Прямокутник 305" o:spid="_x0000_s1119" style="position:absolute;margin-left:356.3pt;margin-top:28.95pt;width:25.7pt;height:25.1pt;z-index:251814912;visibility:visible;mso-wrap-style:square;mso-wrap-distance-left:9pt;mso-wrap-distance-top:0;mso-wrap-distance-right:9pt;mso-wrap-distance-bottom:0;mso-position-horizontal:absolute;mso-position-horizontal-relative:text;mso-position-vertical:absolute;mso-position-vertical-relative:text;v-text-anchor:middle" o:gfxdata="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" filled="f" stroked="f" strokeweight="2pt">
+              <v:rect id="Прямокутник 305" o:spid="_x0000_s1110" style="position:absolute;margin-left:356.3pt;margin-top:28.95pt;width:25.7pt;height:25.1pt;z-index:251814912;visibility:visible;mso-wrap-style:square;mso-wrap-distance-left:9pt;mso-wrap-distance-top:0;mso-wrap-distance-right:9pt;mso-wrap-distance-bottom:0;mso-position-horizontal:absolute;mso-position-horizontal-relative:text;mso-position-vertical:absolute;mso-position-vertical-relative:text;v-text-anchor:middle" o:gfxdata="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" filled="f" stroked="f" strokeweight="2pt">
                 <v:textbox>
                   <w:txbxContent>
                     <w:p>
@@ -30958,7 +30943,7 @@
           </mc:Choice>
           <mc:Fallback>
             <w:pict>
-              <v:rect id="Прямокутник 306" o:spid="_x0000_s1120" style="position:absolute;margin-left:356.4pt;margin-top:59.75pt;width:25.7pt;height:25.1pt;z-index:251809792;visibility:visible;mso-wrap-style:square;mso-wrap-distance-left:9pt;mso-wrap-distance-top:0;mso-wrap-distance-right:9pt;mso-wrap-distance-bottom:0;mso-position-horizontal:absolute;mso-position-horizontal-relative:text;mso-position-vertical:absolute;mso-position-vertical-relative:text;v-text-anchor:middle" o:gfxdata="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" filled="f" stroked="f" strokeweight="2pt">
+              <v:rect id="Прямокутник 306" o:spid="_x0000_s1111" style="position:absolute;margin-left:356.4pt;margin-top:59.75pt;width:25.7pt;height:25.1pt;z-index:251809792;visibility:visible;mso-wrap-style:square;mso-wrap-distance-left:9pt;mso-wrap-distance-top:0;mso-wrap-distance-right:9pt;mso-wrap-distance-bottom:0;mso-position-horizontal:absolute;mso-position-horizontal-relative:text;mso-position-vertical:absolute;mso-position-vertical-relative:text;v-text-anchor:middle" o:gfxdata="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" filled="f" stroked="f" strokeweight="2pt">
                 <v:textbox>
                   <w:txbxContent>
                     <w:p>
@@ -31075,7 +31060,7 @@
           </mc:Choice>
           <mc:Fallback>
             <w:pict>
-              <v:rect id="Прямокутник 307" o:spid="_x0000_s1121" style="position:absolute;margin-left:439.9pt;margin-top:34.55pt;width:25.7pt;height:25.1pt;z-index:251810816;visibility:visible;mso-wrap-style:square;mso-wrap-distance-left:9pt;mso-wrap-distance-top:0;mso-wrap-distance-right:9pt;mso-wrap-distance-bottom:0;mso-position-horizontal:absolute;mso-position-horizontal-relative:text;mso-position-vertical:absolute;mso-position-vertical-relative:text;v-text-anchor:middle" o:gfxdata="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" filled="f" stroked="f" strokeweight="2pt">
+              <v:rect id="Прямокутник 307" o:spid="_x0000_s1112" style="position:absolute;margin-left:439.9pt;margin-top:34.55pt;width:25.7pt;height:25.1pt;z-index:251810816;visibility:visible;mso-wrap-style:square;mso-wrap-distance-left:9pt;mso-wrap-distance-top:0;mso-wrap-distance-right:9pt;mso-wrap-distance-bottom:0;mso-position-horizontal:absolute;mso-position-horizontal-relative:text;mso-position-vertical:absolute;mso-position-vertical-relative:text;v-text-anchor:middle" o:gfxdata="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" filled="f" stroked="f" strokeweight="2pt">
                 <v:textbox>
                   <w:txbxContent>
                     <w:p>
@@ -31192,7 +31177,7 @@
           </mc:Choice>
           <mc:Fallback>
             <w:pict>
-              <v:rect id="Прямокутник 308" o:spid="_x0000_s1122" style="position:absolute;margin-left:323.8pt;margin-top:219.95pt;width:25.7pt;height:25.1pt;z-index:251815936;visibility:visible;mso-wrap-style:square;mso-wrap-distance-left:9pt;mso-wrap-distance-top:0;mso-wrap-distance-right:9pt;mso-wrap-distance-bottom:0;mso-position-horizontal:absolute;mso-position-horizontal-relative:text;mso-position-vertical:absolute;mso-position-vertical-relative:text;v-text-anchor:middle" o:gfxdata="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" filled="f" stroked="f" strokeweight="2pt">
+              <v:rect id="Прямокутник 308" o:spid="_x0000_s1113" style="position:absolute;margin-left:323.8pt;margin-top:219.95pt;width:25.7pt;height:25.1pt;z-index:251815936;visibility:visible;mso-wrap-style:square;mso-wrap-distance-left:9pt;mso-wrap-distance-top:0;mso-wrap-distance-right:9pt;mso-wrap-distance-bottom:0;mso-position-horizontal:absolute;mso-position-horizontal-relative:text;mso-position-vertical:absolute;mso-position-vertical-relative:text;v-text-anchor:middle" o:gfxdata="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" filled="f" stroked="f" strokeweight="2pt">
                 <v:textbox>
                   <w:txbxContent>
                     <w:p>
@@ -31309,7 +31294,7 @@
           </mc:Choice>
           <mc:Fallback>
             <w:pict>
-              <v:rect id="Прямокутник 309" o:spid="_x0000_s1123" style="position:absolute;margin-left:324.05pt;margin-top:200.3pt;width:25.7pt;height:25.1pt;z-index:251808768;visibility:visible;mso-wrap-style:square;mso-wrap-distance-left:9pt;mso-wrap-distance-top:0;mso-wrap-distance-right:9pt;mso-wrap-distance-bottom:0;mso-position-horizontal:absolute;mso-position-horizontal-relative:text;mso-position-vertical:absolute;mso-position-vertical-relative:text;v-text-anchor:middle" o:gfxdata="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" filled="f" stroked="f" strokeweight="2pt">
+              <v:rect id="Прямокутник 309" o:spid="_x0000_s1114" style="position:absolute;margin-left:324.05pt;margin-top:200.3pt;width:25.7pt;height:25.1pt;z-index:251808768;visibility:visible;mso-wrap-style:square;mso-wrap-distance-left:9pt;mso-wrap-distance-top:0;mso-wrap-distance-right:9pt;mso-wrap-distance-bottom:0;mso-position-horizontal:absolute;mso-position-horizontal-relative:text;mso-position-vertical:absolute;mso-position-vertical-relative:text;v-text-anchor:middle" o:gfxdata="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" filled="f" stroked="f" strokeweight="2pt">
                 <v:textbox>
                   <w:txbxContent>
                     <w:p>
@@ -31502,7 +31487,7 @@
           </mc:Choice>
           <mc:Fallback>
             <w:pict>
-              <v:rect id="Прямокутник 311" o:spid="_x0000_s1124" style="position:absolute;margin-left:444.3pt;margin-top:1.05pt;width:25.7pt;height:25.1pt;z-index:251806720;visibility:visible;mso-wrap-style:square;mso-wrap-distance-left:9pt;mso-wrap-distance-top:0;mso-wrap-distance-right:9pt;mso-wrap-distance-bottom:0;mso-position-horizontal:absolute;mso-position-horizontal-relative:text;mso-position-vertical:absolute;mso-position-vertical-relative:text;v-text-anchor:middle" o:gfxdata="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" filled="f" stroked="f" strokeweight="2pt">
+              <v:rect id="Прямокутник 311" o:spid="_x0000_s1115" style="position:absolute;margin-left:444.3pt;margin-top:1.05pt;width:25.7pt;height:25.1pt;z-index:251806720;visibility:visible;mso-wrap-style:square;mso-wrap-distance-left:9pt;mso-wrap-distance-top:0;mso-wrap-distance-right:9pt;mso-wrap-distance-bottom:0;mso-position-horizontal:absolute;mso-position-horizontal-relative:text;mso-position-vertical:absolute;mso-position-vertical-relative:text;v-text-anchor:middle" o:gfxdata="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" filled="f" stroked="f" strokeweight="2pt">
                 <v:textbox>
                   <w:txbxContent>
                     <w:p>
@@ -32392,7 +32377,7 @@
 </file>
 
 <file path=customXml/itemProps1.xml><?xml version="1.0" encoding="utf-8"?>
-<ds:datastoreItem xmlns:ds="http://schemas.openxmlformats.org/officeDocument/2006/customXml" ds:itemID="{081DD568-5B41-4F21-8934-90BDE86C4F10}">
+<ds:datastoreItem xmlns:ds="http://schemas.openxmlformats.org/officeDocument/2006/customXml" ds:itemID="{2BE300B9-F4BF-48E4-BF47-75676FDCFC6D}">
   <ds:schemaRefs>
     <ds:schemaRef ds:uri="http://schemas.openxmlformats.org/officeDocument/2006/bibliography"/>
   </ds:schemaRefs>

</xml_diff>